<commit_message>
Fix template order for template
</commit_message>
<xml_diff>
--- a/modules/entrant/modules/ones/views/order-transfer/templates/p.docx
+++ b/modules/entrant/modules/ones/views/order-transfer/templates/p.docx
@@ -497,6 +497,7 @@
         <w:t>[</w:t>
       </w:r>
       <w:proofErr w:type="spellStart"/>
+      <w:proofErr w:type="gramStart"/>
       <w:r>
         <w:rPr>
           <w:rFonts w:ascii="Times New Roman" w:hAnsi="Times New Roman"/>
@@ -506,6 +507,7 @@
         <w:t>onshow;block</w:t>
       </w:r>
       <w:proofErr w:type="spellEnd"/>
+      <w:proofErr w:type="gramEnd"/>
       <w:r>
         <w:rPr>
           <w:rFonts w:ascii="Times New Roman" w:hAnsi="Times New Roman"/>
@@ -711,15 +713,83 @@
           <w:sz w:val="27"/>
           <w:szCs w:val="27"/>
         </w:rPr>
-        <w:t xml:space="preserve">] с </w:t>
-      </w:r>
-      <w:r>
-        <w:rPr>
-          <w:rFonts w:ascii="Times New Roman" w:hAnsi="Times New Roman"/>
-          <w:sz w:val="27"/>
-          <w:szCs w:val="27"/>
-        </w:rPr>
-        <w:t xml:space="preserve">1 сентября 2023 г. </w:t>
+        <w:t>] с</w:t>
+      </w:r>
+      <w:r>
+        <w:rPr>
+          <w:rFonts w:ascii="Times New Roman" w:hAnsi="Times New Roman"/>
+          <w:sz w:val="27"/>
+          <w:szCs w:val="27"/>
+        </w:rPr>
+        <w:t xml:space="preserve"> </w:t>
+      </w:r>
+      <w:r>
+        <w:rPr>
+          <w:rFonts w:ascii="Times New Roman" w:hAnsi="Times New Roman"/>
+          <w:sz w:val="27"/>
+          <w:szCs w:val="27"/>
+        </w:rPr>
+        <w:t>[</w:t>
+      </w:r>
+      <w:proofErr w:type="spellStart"/>
+      <w:r>
+        <w:rPr>
+          <w:rFonts w:ascii="Times New Roman" w:hAnsi="Times New Roman"/>
+          <w:sz w:val="27"/>
+          <w:szCs w:val="27"/>
+        </w:rPr>
+        <w:t>order</w:t>
+      </w:r>
+      <w:proofErr w:type="spellEnd"/>
+      <w:r>
+        <w:rPr>
+          <w:rFonts w:ascii="Times New Roman" w:hAnsi="Times New Roman"/>
+          <w:sz w:val="27"/>
+          <w:szCs w:val="27"/>
+        </w:rPr>
+        <w:t>.</w:t>
+      </w:r>
+      <w:r>
+        <w:rPr>
+          <w:rFonts w:ascii="Times New Roman" w:hAnsi="Times New Roman"/>
+          <w:sz w:val="27"/>
+          <w:szCs w:val="27"/>
+          <w:lang w:val="en-US"/>
+        </w:rPr>
+        <w:t>transfer</w:t>
+      </w:r>
+      <w:r>
+        <w:rPr>
+          <w:rFonts w:ascii="Times New Roman" w:hAnsi="Times New Roman"/>
+          <w:sz w:val="27"/>
+          <w:szCs w:val="27"/>
+        </w:rPr>
+        <w:t>_</w:t>
+      </w:r>
+      <w:r>
+        <w:rPr>
+          <w:rFonts w:ascii="Times New Roman" w:hAnsi="Times New Roman"/>
+          <w:sz w:val="27"/>
+          <w:szCs w:val="27"/>
+          <w:lang w:val="en-US"/>
+        </w:rPr>
+        <w:t>date</w:t>
+      </w:r>
+      <w:r>
+        <w:rPr>
+          <w:rFonts w:ascii="Times New Roman" w:hAnsi="Times New Roman"/>
+          <w:sz w:val="27"/>
+          <w:szCs w:val="27"/>
+        </w:rPr>
+        <w:t>]</w:t>
+      </w:r>
+      <w:r>
+        <w:rPr>
+          <w:rFonts w:ascii="Times New Roman" w:hAnsi="Times New Roman"/>
+          <w:sz w:val="27"/>
+          <w:szCs w:val="27"/>
+        </w:rPr>
+        <w:t xml:space="preserve"> </w:t>
       </w:r>
       <w:r>
         <w:rPr>
@@ -775,6 +845,7 @@
               </w:tabs>
               <w:spacing w:before="240" w:after="0" w:line="240" w:lineRule="auto"/>
               <w:rPr>
+                <w:bCs/>
                 <w:sz w:val="27"/>
                 <w:szCs w:val="27"/>
               </w:rPr>
@@ -795,7 +866,6 @@
               </w:rPr>
               <w:t>: [</w:t>
             </w:r>
-            <w:proofErr w:type="gramStart"/>
             <w:r>
               <w:rPr>
                 <w:bCs/>
@@ -822,7 +892,6 @@
               </w:rPr>
               <w:t>faculty</w:t>
             </w:r>
-            <w:proofErr w:type="gramEnd"/>
             <w:r>
               <w:rPr>
                 <w:bCs/>
@@ -837,18 +906,124 @@
                 <w:sz w:val="27"/>
                 <w:szCs w:val="27"/>
               </w:rPr>
-              <w:tab/>
-            </w:r>
-          </w:p>
-          <w:p>
-            <w:pPr>
-              <w:spacing w:after="0" w:line="240" w:lineRule="auto"/>
-              <w:rPr>
-                <w:sz w:val="27"/>
-                <w:szCs w:val="27"/>
-                <w:lang w:val="en-US"/>
-              </w:rPr>
-            </w:pPr>
+              <w:t xml:space="preserve">             </w:t>
+            </w:r>
+            <w:bookmarkStart w:id="0" w:name="_GoBack"/>
+            <w:bookmarkEnd w:id="0"/>
+            <w:r>
+              <w:rPr>
+                <w:sz w:val="27"/>
+                <w:szCs w:val="27"/>
+              </w:rPr>
+              <w:t>[</w:t>
+            </w:r>
+            <w:proofErr w:type="spellStart"/>
+            <w:r>
+              <w:rPr>
+                <w:sz w:val="27"/>
+                <w:szCs w:val="27"/>
+                <w:lang w:val="en-US"/>
+              </w:rPr>
+              <w:t>onshow</w:t>
+            </w:r>
+            <w:proofErr w:type="spellEnd"/>
+            <w:r>
+              <w:rPr>
+                <w:sz w:val="27"/>
+                <w:szCs w:val="27"/>
+              </w:rPr>
+              <w:t>;</w:t>
+            </w:r>
+            <w:r>
+              <w:rPr>
+                <w:sz w:val="27"/>
+                <w:szCs w:val="27"/>
+                <w:lang w:val="en-US"/>
+              </w:rPr>
+              <w:t>block</w:t>
+            </w:r>
+            <w:r>
+              <w:rPr>
+                <w:sz w:val="27"/>
+                <w:szCs w:val="27"/>
+              </w:rPr>
+              <w:t>=</w:t>
+            </w:r>
+            <w:r>
+              <w:rPr>
+                <w:sz w:val="27"/>
+                <w:szCs w:val="27"/>
+                <w:lang w:val="en-US"/>
+              </w:rPr>
+              <w:t>begin</w:t>
+            </w:r>
+            <w:r>
+              <w:rPr>
+                <w:sz w:val="27"/>
+                <w:szCs w:val="27"/>
+              </w:rPr>
+              <w:t>;</w:t>
+            </w:r>
+            <w:r>
+              <w:rPr>
+                <w:sz w:val="27"/>
+                <w:szCs w:val="27"/>
+                <w:lang w:val="en-US"/>
+              </w:rPr>
+              <w:t>when</w:t>
+            </w:r>
+            <w:r>
+              <w:rPr>
+                <w:sz w:val="27"/>
+                <w:szCs w:val="27"/>
+              </w:rPr>
+              <w:t xml:space="preserve"> [</w:t>
+            </w:r>
+            <w:r>
+              <w:rPr>
+                <w:sz w:val="27"/>
+                <w:szCs w:val="27"/>
+                <w:lang w:val="en-US"/>
+              </w:rPr>
+              <w:t>order</w:t>
+            </w:r>
+            <w:r>
+              <w:rPr>
+                <w:sz w:val="27"/>
+                <w:szCs w:val="27"/>
+              </w:rPr>
+              <w:t>.</w:t>
+            </w:r>
+            <w:r>
+              <w:rPr>
+                <w:sz w:val="27"/>
+                <w:szCs w:val="27"/>
+                <w:lang w:val="en-US"/>
+              </w:rPr>
+              <w:t>if</w:t>
+            </w:r>
+            <w:r>
+              <w:rPr>
+                <w:sz w:val="27"/>
+                <w:szCs w:val="27"/>
+              </w:rPr>
+              <w:t>_</w:t>
+            </w:r>
+            <w:r>
+              <w:rPr>
+                <w:sz w:val="27"/>
+                <w:szCs w:val="27"/>
+                <w:lang w:val="en-US"/>
+              </w:rPr>
+              <w:t>show</w:t>
+            </w:r>
+            <w:r>
+              <w:rPr>
+                <w:sz w:val="27"/>
+                <w:szCs w:val="27"/>
+              </w:rPr>
+              <w:t>]!='']</w:t>
+            </w:r>
             <w:r>
               <w:rPr>
                 <w:sz w:val="27"/>
@@ -860,7 +1035,6 @@
               <w:rPr>
                 <w:sz w:val="27"/>
                 <w:szCs w:val="27"/>
-                <w:lang w:val="en-US"/>
               </w:rPr>
               <w:t xml:space="preserve"> </w:t>
             </w:r>
@@ -875,10 +1049,54 @@
               <w:rPr>
                 <w:sz w:val="27"/>
                 <w:szCs w:val="27"/>
-                <w:lang w:val="en-US"/>
               </w:rPr>
               <w:t>: [</w:t>
             </w:r>
+            <w:r>
+              <w:rPr>
+                <w:sz w:val="27"/>
+                <w:szCs w:val="27"/>
+                <w:lang w:val="en-US"/>
+              </w:rPr>
+              <w:t>applications</w:t>
+            </w:r>
+            <w:r>
+              <w:rPr>
+                <w:sz w:val="27"/>
+                <w:szCs w:val="27"/>
+              </w:rPr>
+              <w:t>.</w:t>
+            </w:r>
+            <w:r>
+              <w:rPr>
+                <w:sz w:val="27"/>
+                <w:szCs w:val="27"/>
+                <w:lang w:val="en-US"/>
+              </w:rPr>
+              <w:t>specialty</w:t>
+            </w:r>
+            <w:r>
+              <w:rPr>
+                <w:sz w:val="27"/>
+                <w:szCs w:val="27"/>
+              </w:rPr>
+              <w:t>;</w:t>
+            </w:r>
+            <w:r>
+              <w:rPr>
+                <w:sz w:val="27"/>
+                <w:szCs w:val="27"/>
+                <w:lang w:val="en-US"/>
+              </w:rPr>
+              <w:t>block</w:t>
+            </w:r>
+            <w:r>
+              <w:rPr>
+                <w:sz w:val="27"/>
+                <w:szCs w:val="27"/>
+              </w:rPr>
+              <w:t>=</w:t>
+            </w:r>
             <w:proofErr w:type="spellStart"/>
             <w:r>
               <w:rPr>
@@ -886,29 +1104,28 @@
                 <w:szCs w:val="27"/>
                 <w:lang w:val="en-US"/>
               </w:rPr>
-              <w:t>applications</w:t>
-            </w:r>
-            <w:r>
-              <w:rPr>
-                <w:sz w:val="27"/>
-                <w:szCs w:val="27"/>
-                <w:lang w:val="en-US"/>
-              </w:rPr>
-              <w:t>.</w:t>
-            </w:r>
-            <w:r>
-              <w:rPr>
-                <w:sz w:val="27"/>
-                <w:szCs w:val="27"/>
-                <w:lang w:val="en-US"/>
-              </w:rPr>
-              <w:t>specialty</w:t>
-            </w:r>
-            <w:r>
-              <w:rPr>
-                <w:sz w:val="27"/>
-                <w:szCs w:val="27"/>
-                <w:lang w:val="en-US"/>
+              <w:t>tbs</w:t>
+            </w:r>
+            <w:proofErr w:type="spellEnd"/>
+            <w:r>
+              <w:rPr>
+                <w:sz w:val="27"/>
+                <w:szCs w:val="27"/>
+              </w:rPr>
+              <w:t>:</w:t>
+            </w:r>
+            <w:r>
+              <w:rPr>
+                <w:sz w:val="27"/>
+                <w:szCs w:val="27"/>
+                <w:lang w:val="en-US"/>
+              </w:rPr>
+              <w:t>table</w:t>
+            </w:r>
+            <w:r>
+              <w:rPr>
+                <w:sz w:val="27"/>
+                <w:szCs w:val="27"/>
               </w:rPr>
               <w:t>;</w:t>
             </w:r>
@@ -918,14 +1135,73 @@
                 <w:szCs w:val="27"/>
                 <w:lang w:val="en-US"/>
               </w:rPr>
+              <w:t>sub</w:t>
+            </w:r>
+            <w:r>
+              <w:rPr>
+                <w:sz w:val="27"/>
+                <w:szCs w:val="27"/>
+              </w:rPr>
+              <w:t>1=</w:t>
+            </w:r>
+            <w:r>
+              <w:rPr>
+                <w:sz w:val="27"/>
+                <w:szCs w:val="27"/>
+                <w:lang w:val="en-US"/>
+              </w:rPr>
+              <w:t>table</w:t>
+            </w:r>
+            <w:r>
+              <w:rPr>
+                <w:sz w:val="27"/>
+                <w:szCs w:val="27"/>
+              </w:rPr>
+              <w:t>]</w:t>
+            </w:r>
+            <w:r>
+              <w:rPr>
+                <w:sz w:val="27"/>
+                <w:szCs w:val="27"/>
+              </w:rPr>
+              <w:t xml:space="preserve"> </w:t>
+            </w:r>
+            <w:r>
+              <w:rPr>
+                <w:sz w:val="27"/>
+                <w:szCs w:val="27"/>
+              </w:rPr>
+              <w:t>[</w:t>
+            </w:r>
+            <w:proofErr w:type="spellStart"/>
+            <w:r>
+              <w:rPr>
+                <w:sz w:val="27"/>
+                <w:szCs w:val="27"/>
+                <w:lang w:val="en-US"/>
+              </w:rPr>
+              <w:t>onshow</w:t>
+            </w:r>
+            <w:proofErr w:type="spellEnd"/>
+            <w:r>
+              <w:rPr>
+                <w:sz w:val="27"/>
+                <w:szCs w:val="27"/>
+              </w:rPr>
+              <w:t>;</w:t>
+            </w:r>
+            <w:r>
+              <w:rPr>
+                <w:sz w:val="27"/>
+                <w:szCs w:val="27"/>
+                <w:lang w:val="en-US"/>
+              </w:rPr>
               <w:t>block</w:t>
             </w:r>
-            <w:proofErr w:type="spellEnd"/>
-            <w:r>
-              <w:rPr>
-                <w:sz w:val="27"/>
-                <w:szCs w:val="27"/>
-                <w:lang w:val="en-US"/>
+            <w:r>
+              <w:rPr>
+                <w:sz w:val="27"/>
+                <w:szCs w:val="27"/>
               </w:rPr>
               <w:t>=</w:t>
             </w:r>
@@ -935,61 +1211,12 @@
                 <w:szCs w:val="27"/>
                 <w:lang w:val="en-US"/>
               </w:rPr>
-              <w:t>tbs</w:t>
-            </w:r>
-            <w:r>
-              <w:rPr>
-                <w:sz w:val="27"/>
-                <w:szCs w:val="27"/>
-                <w:lang w:val="en-US"/>
-              </w:rPr>
-              <w:t>:</w:t>
-            </w:r>
-            <w:r>
-              <w:rPr>
-                <w:sz w:val="27"/>
-                <w:szCs w:val="27"/>
-                <w:lang w:val="en-US"/>
-              </w:rPr>
-              <w:t>table</w:t>
-            </w:r>
-            <w:r>
-              <w:rPr>
-                <w:sz w:val="27"/>
-                <w:szCs w:val="27"/>
-                <w:lang w:val="en-US"/>
-              </w:rPr>
-              <w:t>;</w:t>
-            </w:r>
-            <w:r>
-              <w:rPr>
-                <w:sz w:val="27"/>
-                <w:szCs w:val="27"/>
-                <w:lang w:val="en-US"/>
-              </w:rPr>
-              <w:t>sub</w:t>
-            </w:r>
-            <w:r>
-              <w:rPr>
-                <w:sz w:val="27"/>
-                <w:szCs w:val="27"/>
-                <w:lang w:val="en-US"/>
-              </w:rPr>
-              <w:t>1=</w:t>
-            </w:r>
-            <w:r>
-              <w:rPr>
-                <w:sz w:val="27"/>
-                <w:szCs w:val="27"/>
-                <w:lang w:val="en-US"/>
-              </w:rPr>
-              <w:t>table</w:t>
-            </w:r>
-            <w:r>
-              <w:rPr>
-                <w:sz w:val="27"/>
-                <w:szCs w:val="27"/>
-                <w:lang w:val="en-US"/>
+              <w:t>end</w:t>
+            </w:r>
+            <w:r>
+              <w:rPr>
+                <w:sz w:val="27"/>
+                <w:szCs w:val="27"/>
               </w:rPr>
               <w:t>]</w:t>
             </w:r>
@@ -1010,7 +1237,6 @@
                 <w:lang w:val="en-US"/>
               </w:rPr>
             </w:pPr>
-            <w:bookmarkStart w:id="0" w:name="_GoBack"/>
             <w:r>
               <w:rPr>
                 <w:bCs/>
@@ -1067,7 +1293,6 @@
               </w:rPr>
               <w:t>]</w:t>
             </w:r>
-            <w:bookmarkEnd w:id="0"/>
             <w:r>
               <w:rPr>
                 <w:sz w:val="27"/>
@@ -1194,7 +1419,6 @@
                       <w:b/>
                       <w:sz w:val="20"/>
                       <w:szCs w:val="36"/>
-                      <w:lang w:val="en-US"/>
                     </w:rPr>
                   </w:pPr>
                   <w:r>
@@ -1212,7 +1436,6 @@
                       <w:b/>
                       <w:sz w:val="20"/>
                       <w:szCs w:val="36"/>
-                      <w:lang w:val="en-US"/>
                     </w:rPr>
                     <w:t xml:space="preserve">, </w:t>
                   </w:r>
@@ -1240,7 +1463,6 @@
                       <w:b/>
                       <w:sz w:val="20"/>
                       <w:szCs w:val="36"/>
-                      <w:lang w:val="en-US"/>
                     </w:rPr>
                     <w:t xml:space="preserve">, </w:t>
                   </w:r>
@@ -1268,7 +1490,6 @@
                       <w:b/>
                       <w:sz w:val="20"/>
                       <w:szCs w:val="36"/>
-                      <w:lang w:val="en-US"/>
                     </w:rPr>
                     <w:t>,</w:t>
                   </w:r>
@@ -1278,7 +1499,6 @@
                       <w:b/>
                       <w:sz w:val="20"/>
                       <w:szCs w:val="36"/>
-                      <w:lang w:val="en-US"/>
                     </w:rPr>
                     <w:br/>
                   </w:r>
@@ -1297,7 +1517,6 @@
                       <w:b/>
                       <w:sz w:val="20"/>
                       <w:szCs w:val="36"/>
-                      <w:lang w:val="en-US"/>
                     </w:rPr>
                     <w:t xml:space="preserve"> </w:t>
                   </w:r>
@@ -1316,7 +1535,6 @@
                       <w:b/>
                       <w:sz w:val="20"/>
                       <w:szCs w:val="36"/>
-                      <w:lang w:val="en-US"/>
                     </w:rPr>
                     <w:t xml:space="preserve"> </w:t>
                   </w:r>
@@ -2669,6 +2887,7 @@
                 <w:sz w:val="27"/>
                 <w:szCs w:val="27"/>
               </w:rPr>
+              <w:lastRenderedPageBreak/>
               <w:t>Учебное структурное подразделение</w:t>
             </w:r>
             <w:r>
@@ -2730,7 +2949,6 @@
                 <w:sz w:val="27"/>
                 <w:szCs w:val="27"/>
               </w:rPr>
-              <w:lastRenderedPageBreak/>
               <w:t>Направление</w:t>
             </w:r>
             <w:r>
@@ -2932,7 +3150,6 @@
                 <w:sz w:val="27"/>
                 <w:szCs w:val="27"/>
               </w:rPr>
-              <w:lastRenderedPageBreak/>
               <w:t>Направленность</w:t>
             </w:r>
             <w:r>

</xml_diff>